<commit_message>
Built and tested the console application
</commit_message>
<xml_diff>
--- a/lab09/TestSuite/TS_9_3.docx
+++ b/lab09/TestSuite/TS_9_3.docx
@@ -57,14 +57,52 @@
                 <w:szCs w:val="16"/>
               </w:rPr>
             </w:pPr>
-            <w:r>
-              <w:rPr>
-                <w:rFonts w:ascii="Arial Narrow" w:hAnsi="Arial Narrow" w:cs="Arial"/>
-                <w:sz w:val="16"/>
-                <w:szCs w:val="16"/>
-              </w:rPr>
-              <w:t>Test Suite Description</w:t>
-            </w:r>
+            <w:proofErr w:type="spellStart"/>
+            <w:r>
+              <w:rPr>
+                <w:rFonts w:ascii="Arial Narrow" w:hAnsi="Arial Narrow" w:cs="Arial"/>
+                <w:sz w:val="16"/>
+                <w:szCs w:val="16"/>
+              </w:rPr>
+              <w:t>Test</w:t>
+            </w:r>
+            <w:proofErr w:type="spellEnd"/>
+            <w:r>
+              <w:rPr>
+                <w:rFonts w:ascii="Arial Narrow" w:hAnsi="Arial Narrow" w:cs="Arial"/>
+                <w:sz w:val="16"/>
+                <w:szCs w:val="16"/>
+              </w:rPr>
+              <w:t xml:space="preserve"> </w:t>
+            </w:r>
+            <w:proofErr w:type="spellStart"/>
+            <w:r>
+              <w:rPr>
+                <w:rFonts w:ascii="Arial Narrow" w:hAnsi="Arial Narrow" w:cs="Arial"/>
+                <w:sz w:val="16"/>
+                <w:szCs w:val="16"/>
+              </w:rPr>
+              <w:t>Suite</w:t>
+            </w:r>
+            <w:proofErr w:type="spellEnd"/>
+            <w:r>
+              <w:rPr>
+                <w:rFonts w:ascii="Arial Narrow" w:hAnsi="Arial Narrow" w:cs="Arial"/>
+                <w:sz w:val="16"/>
+                <w:szCs w:val="16"/>
+              </w:rPr>
+              <w:t xml:space="preserve"> </w:t>
+            </w:r>
+            <w:proofErr w:type="spellStart"/>
+            <w:r>
+              <w:rPr>
+                <w:rFonts w:ascii="Arial Narrow" w:hAnsi="Arial Narrow" w:cs="Arial"/>
+                <w:sz w:val="16"/>
+                <w:szCs w:val="16"/>
+              </w:rPr>
+              <w:t>Description</w:t>
+            </w:r>
+            <w:proofErr w:type="spellEnd"/>
           </w:p>
         </w:tc>
         <w:tc>
@@ -142,7 +180,25 @@
                 <w:sz w:val="16"/>
                 <w:szCs w:val="16"/>
               </w:rPr>
-              <w:t>Назва проекта / ПЗ</w:t>
+              <w:t xml:space="preserve">Назва </w:t>
+            </w:r>
+            <w:proofErr w:type="spellStart"/>
+            <w:r>
+              <w:rPr>
+                <w:rFonts w:ascii="Arial Narrow" w:hAnsi="Arial Narrow"/>
+                <w:sz w:val="16"/>
+                <w:szCs w:val="16"/>
+              </w:rPr>
+              <w:t>проекта</w:t>
+            </w:r>
+            <w:proofErr w:type="spellEnd"/>
+            <w:r>
+              <w:rPr>
+                <w:rFonts w:ascii="Arial Narrow" w:hAnsi="Arial Narrow"/>
+                <w:sz w:val="16"/>
+                <w:szCs w:val="16"/>
+              </w:rPr>
+              <w:t xml:space="preserve"> / ПЗ</w:t>
             </w:r>
           </w:p>
           <w:p>
@@ -154,14 +210,52 @@
                 <w:szCs w:val="16"/>
               </w:rPr>
             </w:pPr>
-            <w:r>
-              <w:rPr>
-                <w:rFonts w:ascii="Arial Narrow" w:hAnsi="Arial Narrow" w:cs="Arial"/>
-                <w:sz w:val="16"/>
-                <w:szCs w:val="16"/>
-              </w:rPr>
-              <w:t>Name of Project / Software</w:t>
-            </w:r>
+            <w:proofErr w:type="spellStart"/>
+            <w:r>
+              <w:rPr>
+                <w:rFonts w:ascii="Arial Narrow" w:hAnsi="Arial Narrow" w:cs="Arial"/>
+                <w:sz w:val="16"/>
+                <w:szCs w:val="16"/>
+              </w:rPr>
+              <w:t>Name</w:t>
+            </w:r>
+            <w:proofErr w:type="spellEnd"/>
+            <w:r>
+              <w:rPr>
+                <w:rFonts w:ascii="Arial Narrow" w:hAnsi="Arial Narrow" w:cs="Arial"/>
+                <w:sz w:val="16"/>
+                <w:szCs w:val="16"/>
+              </w:rPr>
+              <w:t xml:space="preserve"> </w:t>
+            </w:r>
+            <w:proofErr w:type="spellStart"/>
+            <w:r>
+              <w:rPr>
+                <w:rFonts w:ascii="Arial Narrow" w:hAnsi="Arial Narrow" w:cs="Arial"/>
+                <w:sz w:val="16"/>
+                <w:szCs w:val="16"/>
+              </w:rPr>
+              <w:t>of</w:t>
+            </w:r>
+            <w:proofErr w:type="spellEnd"/>
+            <w:r>
+              <w:rPr>
+                <w:rFonts w:ascii="Arial Narrow" w:hAnsi="Arial Narrow" w:cs="Arial"/>
+                <w:sz w:val="16"/>
+                <w:szCs w:val="16"/>
+              </w:rPr>
+              <w:t xml:space="preserve"> Project / </w:t>
+            </w:r>
+            <w:proofErr w:type="spellStart"/>
+            <w:r>
+              <w:rPr>
+                <w:rFonts w:ascii="Arial Narrow" w:hAnsi="Arial Narrow" w:cs="Arial"/>
+                <w:sz w:val="16"/>
+                <w:szCs w:val="16"/>
+              </w:rPr>
+              <w:t>Software</w:t>
+            </w:r>
+            <w:proofErr w:type="spellEnd"/>
           </w:p>
         </w:tc>
         <w:tc>
@@ -250,14 +344,52 @@
                 <w:szCs w:val="16"/>
               </w:rPr>
             </w:pPr>
-            <w:r>
-              <w:rPr>
-                <w:rFonts w:ascii="Arial Narrow" w:hAnsi="Arial Narrow" w:cs="Arial"/>
-                <w:sz w:val="16"/>
-                <w:szCs w:val="16"/>
-              </w:rPr>
-              <w:t>Level of Testing</w:t>
-            </w:r>
+            <w:proofErr w:type="spellStart"/>
+            <w:r>
+              <w:rPr>
+                <w:rFonts w:ascii="Arial Narrow" w:hAnsi="Arial Narrow" w:cs="Arial"/>
+                <w:sz w:val="16"/>
+                <w:szCs w:val="16"/>
+              </w:rPr>
+              <w:t>Level</w:t>
+            </w:r>
+            <w:proofErr w:type="spellEnd"/>
+            <w:r>
+              <w:rPr>
+                <w:rFonts w:ascii="Arial Narrow" w:hAnsi="Arial Narrow" w:cs="Arial"/>
+                <w:sz w:val="16"/>
+                <w:szCs w:val="16"/>
+              </w:rPr>
+              <w:t xml:space="preserve"> </w:t>
+            </w:r>
+            <w:proofErr w:type="spellStart"/>
+            <w:r>
+              <w:rPr>
+                <w:rFonts w:ascii="Arial Narrow" w:hAnsi="Arial Narrow" w:cs="Arial"/>
+                <w:sz w:val="16"/>
+                <w:szCs w:val="16"/>
+              </w:rPr>
+              <w:t>of</w:t>
+            </w:r>
+            <w:proofErr w:type="spellEnd"/>
+            <w:r>
+              <w:rPr>
+                <w:rFonts w:ascii="Arial Narrow" w:hAnsi="Arial Narrow" w:cs="Arial"/>
+                <w:sz w:val="16"/>
+                <w:szCs w:val="16"/>
+              </w:rPr>
+              <w:t xml:space="preserve"> </w:t>
+            </w:r>
+            <w:proofErr w:type="spellStart"/>
+            <w:r>
+              <w:rPr>
+                <w:rFonts w:ascii="Arial Narrow" w:hAnsi="Arial Narrow" w:cs="Arial"/>
+                <w:sz w:val="16"/>
+                <w:szCs w:val="16"/>
+              </w:rPr>
+              <w:t>Testing</w:t>
+            </w:r>
+            <w:proofErr w:type="spellEnd"/>
           </w:p>
         </w:tc>
         <w:tc>
@@ -292,14 +424,34 @@
               </w:rPr>
               <w:t xml:space="preserve">  /  </w:t>
             </w:r>
-            <w:r>
-              <w:rPr>
-                <w:rFonts w:ascii="Arial Narrow" w:hAnsi="Arial Narrow"/>
-                <w:sz w:val="16"/>
-                <w:szCs w:val="16"/>
-              </w:rPr>
-              <w:t>System Testing</w:t>
-            </w:r>
+            <w:proofErr w:type="spellStart"/>
+            <w:r>
+              <w:rPr>
+                <w:rFonts w:ascii="Arial Narrow" w:hAnsi="Arial Narrow"/>
+                <w:sz w:val="16"/>
+                <w:szCs w:val="16"/>
+              </w:rPr>
+              <w:t>System</w:t>
+            </w:r>
+            <w:proofErr w:type="spellEnd"/>
+            <w:r>
+              <w:rPr>
+                <w:rFonts w:ascii="Arial Narrow" w:hAnsi="Arial Narrow"/>
+                <w:sz w:val="16"/>
+                <w:szCs w:val="16"/>
+              </w:rPr>
+              <w:t xml:space="preserve"> </w:t>
+            </w:r>
+            <w:proofErr w:type="spellStart"/>
+            <w:r>
+              <w:rPr>
+                <w:rFonts w:ascii="Arial Narrow" w:hAnsi="Arial Narrow"/>
+                <w:sz w:val="16"/>
+                <w:szCs w:val="16"/>
+              </w:rPr>
+              <w:t>Testing</w:t>
+            </w:r>
+            <w:proofErr w:type="spellEnd"/>
           </w:p>
         </w:tc>
       </w:tr>
@@ -327,7 +479,25 @@
                 <w:sz w:val="16"/>
                 <w:szCs w:val="16"/>
               </w:rPr>
-              <w:t xml:space="preserve">Автор тест-сьюта </w:t>
+              <w:t>Автор тест-</w:t>
+            </w:r>
+            <w:proofErr w:type="spellStart"/>
+            <w:r>
+              <w:rPr>
+                <w:rFonts w:ascii="Arial Narrow" w:hAnsi="Arial Narrow"/>
+                <w:sz w:val="16"/>
+                <w:szCs w:val="16"/>
+              </w:rPr>
+              <w:t>сьюта</w:t>
+            </w:r>
+            <w:proofErr w:type="spellEnd"/>
+            <w:r>
+              <w:rPr>
+                <w:rFonts w:ascii="Arial Narrow" w:hAnsi="Arial Narrow"/>
+                <w:sz w:val="16"/>
+                <w:szCs w:val="16"/>
+              </w:rPr>
+              <w:t xml:space="preserve"> </w:t>
             </w:r>
           </w:p>
           <w:p>
@@ -339,14 +509,52 @@
                 <w:szCs w:val="16"/>
               </w:rPr>
             </w:pPr>
-            <w:r>
-              <w:rPr>
-                <w:rFonts w:ascii="Arial Narrow" w:hAnsi="Arial Narrow" w:cs="Arial"/>
-                <w:sz w:val="16"/>
-                <w:szCs w:val="16"/>
-              </w:rPr>
-              <w:t>Test Suite Author</w:t>
-            </w:r>
+            <w:proofErr w:type="spellStart"/>
+            <w:r>
+              <w:rPr>
+                <w:rFonts w:ascii="Arial Narrow" w:hAnsi="Arial Narrow" w:cs="Arial"/>
+                <w:sz w:val="16"/>
+                <w:szCs w:val="16"/>
+              </w:rPr>
+              <w:t>Test</w:t>
+            </w:r>
+            <w:proofErr w:type="spellEnd"/>
+            <w:r>
+              <w:rPr>
+                <w:rFonts w:ascii="Arial Narrow" w:hAnsi="Arial Narrow" w:cs="Arial"/>
+                <w:sz w:val="16"/>
+                <w:szCs w:val="16"/>
+              </w:rPr>
+              <w:t xml:space="preserve"> </w:t>
+            </w:r>
+            <w:proofErr w:type="spellStart"/>
+            <w:r>
+              <w:rPr>
+                <w:rFonts w:ascii="Arial Narrow" w:hAnsi="Arial Narrow" w:cs="Arial"/>
+                <w:sz w:val="16"/>
+                <w:szCs w:val="16"/>
+              </w:rPr>
+              <w:t>Suite</w:t>
+            </w:r>
+            <w:proofErr w:type="spellEnd"/>
+            <w:r>
+              <w:rPr>
+                <w:rFonts w:ascii="Arial Narrow" w:hAnsi="Arial Narrow" w:cs="Arial"/>
+                <w:sz w:val="16"/>
+                <w:szCs w:val="16"/>
+              </w:rPr>
+              <w:t xml:space="preserve"> </w:t>
+            </w:r>
+            <w:proofErr w:type="spellStart"/>
+            <w:r>
+              <w:rPr>
+                <w:rFonts w:ascii="Arial Narrow" w:hAnsi="Arial Narrow" w:cs="Arial"/>
+                <w:sz w:val="16"/>
+                <w:szCs w:val="16"/>
+              </w:rPr>
+              <w:t>Author</w:t>
+            </w:r>
+            <w:proofErr w:type="spellEnd"/>
           </w:p>
         </w:tc>
         <w:tc>
@@ -402,6 +610,7 @@
                 <w:szCs w:val="16"/>
               </w:rPr>
             </w:pPr>
+            <w:proofErr w:type="spellStart"/>
             <w:r>
               <w:rPr>
                 <w:rFonts w:ascii="Arial Narrow" w:hAnsi="Arial Narrow" w:cs="Arial"/>
@@ -410,6 +619,7 @@
               </w:rPr>
               <w:t>Implementer</w:t>
             </w:r>
+            <w:proofErr w:type="spellEnd"/>
           </w:p>
         </w:tc>
         <w:tc>
@@ -427,14 +637,25 @@
                 <w:lang w:val="en-US"/>
               </w:rPr>
             </w:pPr>
-            <w:r>
-              <w:rPr>
-                <w:rFonts w:ascii="Arial Narrow" w:hAnsi="Arial Narrow"/>
-                <w:sz w:val="16"/>
-                <w:szCs w:val="16"/>
-                <w:lang w:val="en-US"/>
-              </w:rPr>
-              <w:t>Honcharenko Vlad</w:t>
+            <w:proofErr w:type="spellStart"/>
+            <w:r>
+              <w:rPr>
+                <w:rFonts w:ascii="Arial Narrow" w:hAnsi="Arial Narrow"/>
+                <w:sz w:val="16"/>
+                <w:szCs w:val="16"/>
+                <w:lang w:val="en-US"/>
+              </w:rPr>
+              <w:t>Honcharenko</w:t>
+            </w:r>
+            <w:proofErr w:type="spellEnd"/>
+            <w:r>
+              <w:rPr>
+                <w:rFonts w:ascii="Arial Narrow" w:hAnsi="Arial Narrow"/>
+                <w:sz w:val="16"/>
+                <w:szCs w:val="16"/>
+                <w:lang w:val="en-US"/>
+              </w:rPr>
+              <w:t xml:space="preserve"> Vlad</w:t>
             </w:r>
           </w:p>
         </w:tc>
@@ -507,13 +728,41 @@
               </w:rPr>
               <w:t xml:space="preserve">Ід-р тест-кейса / </w:t>
             </w:r>
-            <w:r>
-              <w:rPr>
-                <w:rFonts w:ascii="Arial Narrow" w:hAnsi="Arial Narrow" w:cs="Arial"/>
-                <w:sz w:val="20"/>
-                <w:szCs w:val="20"/>
-              </w:rPr>
-              <w:t>Test Case ID</w:t>
+            <w:proofErr w:type="spellStart"/>
+            <w:r>
+              <w:rPr>
+                <w:rFonts w:ascii="Arial Narrow" w:hAnsi="Arial Narrow" w:cs="Arial"/>
+                <w:sz w:val="20"/>
+                <w:szCs w:val="20"/>
+              </w:rPr>
+              <w:t>Test</w:t>
+            </w:r>
+            <w:proofErr w:type="spellEnd"/>
+            <w:r>
+              <w:rPr>
+                <w:rFonts w:ascii="Arial Narrow" w:hAnsi="Arial Narrow" w:cs="Arial"/>
+                <w:sz w:val="20"/>
+                <w:szCs w:val="20"/>
+              </w:rPr>
+              <w:t xml:space="preserve"> </w:t>
+            </w:r>
+            <w:proofErr w:type="spellStart"/>
+            <w:r>
+              <w:rPr>
+                <w:rFonts w:ascii="Arial Narrow" w:hAnsi="Arial Narrow" w:cs="Arial"/>
+                <w:sz w:val="20"/>
+                <w:szCs w:val="20"/>
+              </w:rPr>
+              <w:t>Case</w:t>
+            </w:r>
+            <w:proofErr w:type="spellEnd"/>
+            <w:r>
+              <w:rPr>
+                <w:rFonts w:ascii="Arial Narrow" w:hAnsi="Arial Narrow" w:cs="Arial"/>
+                <w:sz w:val="20"/>
+                <w:szCs w:val="20"/>
+              </w:rPr>
+              <w:t xml:space="preserve"> ID</w:t>
             </w:r>
           </w:p>
         </w:tc>
@@ -558,13 +807,23 @@
                 <w:szCs w:val="20"/>
               </w:rPr>
             </w:pPr>
-            <w:r>
-              <w:rPr>
-                <w:rFonts w:ascii="Arial Narrow" w:hAnsi="Arial Narrow" w:cs="Arial"/>
-                <w:sz w:val="20"/>
-                <w:szCs w:val="20"/>
-              </w:rPr>
-              <w:t xml:space="preserve">Action </w:t>
+            <w:proofErr w:type="spellStart"/>
+            <w:r>
+              <w:rPr>
+                <w:rFonts w:ascii="Arial Narrow" w:hAnsi="Arial Narrow" w:cs="Arial"/>
+                <w:sz w:val="20"/>
+                <w:szCs w:val="20"/>
+              </w:rPr>
+              <w:t>Action</w:t>
+            </w:r>
+            <w:proofErr w:type="spellEnd"/>
+            <w:r>
+              <w:rPr>
+                <w:rFonts w:ascii="Arial Narrow" w:hAnsi="Arial Narrow" w:cs="Arial"/>
+                <w:sz w:val="20"/>
+                <w:szCs w:val="20"/>
+              </w:rPr>
+              <w:t xml:space="preserve"> </w:t>
             </w:r>
           </w:p>
           <w:p>
@@ -585,8 +844,36 @@
                 <w:sz w:val="20"/>
                 <w:szCs w:val="20"/>
               </w:rPr>
-              <w:t>(Test Step</w:t>
-            </w:r>
+              <w:t>(</w:t>
+            </w:r>
+            <w:proofErr w:type="spellStart"/>
+            <w:r>
+              <w:rPr>
+                <w:rFonts w:ascii="Arial Narrow" w:hAnsi="Arial Narrow" w:cs="Arial"/>
+                <w:sz w:val="20"/>
+                <w:szCs w:val="20"/>
+              </w:rPr>
+              <w:t>Test</w:t>
+            </w:r>
+            <w:proofErr w:type="spellEnd"/>
+            <w:r>
+              <w:rPr>
+                <w:rFonts w:ascii="Arial Narrow" w:hAnsi="Arial Narrow" w:cs="Arial"/>
+                <w:sz w:val="20"/>
+                <w:szCs w:val="20"/>
+              </w:rPr>
+              <w:t xml:space="preserve"> </w:t>
+            </w:r>
+            <w:proofErr w:type="spellStart"/>
+            <w:r>
+              <w:rPr>
+                <w:rFonts w:ascii="Arial Narrow" w:hAnsi="Arial Narrow" w:cs="Arial"/>
+                <w:sz w:val="20"/>
+                <w:szCs w:val="20"/>
+              </w:rPr>
+              <w:t>Step</w:t>
+            </w:r>
+            <w:proofErr w:type="spellEnd"/>
             <w:r>
               <w:rPr>
                 <w:rFonts w:ascii="Arial Narrow" w:hAnsi="Arial Narrow" w:cs="Arial"/>
@@ -657,14 +944,34 @@
                 <w:szCs w:val="20"/>
               </w:rPr>
             </w:pPr>
-            <w:r>
-              <w:rPr>
-                <w:rFonts w:ascii="Arial Narrow" w:hAnsi="Arial Narrow" w:cs="Arial"/>
-                <w:sz w:val="20"/>
-                <w:szCs w:val="20"/>
-              </w:rPr>
-              <w:t>Expected Result</w:t>
-            </w:r>
+            <w:proofErr w:type="spellStart"/>
+            <w:r>
+              <w:rPr>
+                <w:rFonts w:ascii="Arial Narrow" w:hAnsi="Arial Narrow" w:cs="Arial"/>
+                <w:sz w:val="20"/>
+                <w:szCs w:val="20"/>
+              </w:rPr>
+              <w:t>Expected</w:t>
+            </w:r>
+            <w:proofErr w:type="spellEnd"/>
+            <w:r>
+              <w:rPr>
+                <w:rFonts w:ascii="Arial Narrow" w:hAnsi="Arial Narrow" w:cs="Arial"/>
+                <w:sz w:val="20"/>
+                <w:szCs w:val="20"/>
+              </w:rPr>
+              <w:t xml:space="preserve"> </w:t>
+            </w:r>
+            <w:proofErr w:type="spellStart"/>
+            <w:r>
+              <w:rPr>
+                <w:rFonts w:ascii="Arial Narrow" w:hAnsi="Arial Narrow" w:cs="Arial"/>
+                <w:sz w:val="20"/>
+                <w:szCs w:val="20"/>
+              </w:rPr>
+              <w:t>Result</w:t>
+            </w:r>
+            <w:proofErr w:type="spellEnd"/>
           </w:p>
         </w:tc>
         <w:tc>
@@ -710,14 +1017,34 @@
                 <w:szCs w:val="20"/>
               </w:rPr>
             </w:pPr>
-            <w:r>
-              <w:rPr>
-                <w:rFonts w:ascii="Arial Narrow" w:hAnsi="Arial Narrow" w:cs="Arial"/>
-                <w:sz w:val="20"/>
-                <w:szCs w:val="20"/>
-              </w:rPr>
-              <w:t>Test Result</w:t>
-            </w:r>
+            <w:proofErr w:type="spellStart"/>
+            <w:r>
+              <w:rPr>
+                <w:rFonts w:ascii="Arial Narrow" w:hAnsi="Arial Narrow" w:cs="Arial"/>
+                <w:sz w:val="20"/>
+                <w:szCs w:val="20"/>
+              </w:rPr>
+              <w:t>Test</w:t>
+            </w:r>
+            <w:proofErr w:type="spellEnd"/>
+            <w:r>
+              <w:rPr>
+                <w:rFonts w:ascii="Arial Narrow" w:hAnsi="Arial Narrow" w:cs="Arial"/>
+                <w:sz w:val="20"/>
+                <w:szCs w:val="20"/>
+              </w:rPr>
+              <w:t xml:space="preserve"> </w:t>
+            </w:r>
+            <w:proofErr w:type="spellStart"/>
+            <w:r>
+              <w:rPr>
+                <w:rFonts w:ascii="Arial Narrow" w:hAnsi="Arial Narrow" w:cs="Arial"/>
+                <w:sz w:val="20"/>
+                <w:szCs w:val="20"/>
+              </w:rPr>
+              <w:t>Result</w:t>
+            </w:r>
+            <w:proofErr w:type="spellEnd"/>
             <w:r>
               <w:rPr>
                 <w:rFonts w:ascii="Arial Narrow" w:hAnsi="Arial Narrow" w:cs="Arial"/>
@@ -725,7 +1052,61 @@
                 <w:szCs w:val="20"/>
               </w:rPr>
               <w:br/>
-              <w:t>(passed/failed/ blocked)</w:t>
+              <w:t>(</w:t>
+            </w:r>
+            <w:proofErr w:type="spellStart"/>
+            <w:r>
+              <w:rPr>
+                <w:rFonts w:ascii="Arial Narrow" w:hAnsi="Arial Narrow" w:cs="Arial"/>
+                <w:sz w:val="20"/>
+                <w:szCs w:val="20"/>
+              </w:rPr>
+              <w:t>passed</w:t>
+            </w:r>
+            <w:proofErr w:type="spellEnd"/>
+            <w:r>
+              <w:rPr>
+                <w:rFonts w:ascii="Arial Narrow" w:hAnsi="Arial Narrow" w:cs="Arial"/>
+                <w:sz w:val="20"/>
+                <w:szCs w:val="20"/>
+              </w:rPr>
+              <w:t>/</w:t>
+            </w:r>
+            <w:proofErr w:type="spellStart"/>
+            <w:r>
+              <w:rPr>
+                <w:rFonts w:ascii="Arial Narrow" w:hAnsi="Arial Narrow" w:cs="Arial"/>
+                <w:sz w:val="20"/>
+                <w:szCs w:val="20"/>
+              </w:rPr>
+              <w:t>failed</w:t>
+            </w:r>
+            <w:proofErr w:type="spellEnd"/>
+            <w:r>
+              <w:rPr>
+                <w:rFonts w:ascii="Arial Narrow" w:hAnsi="Arial Narrow" w:cs="Arial"/>
+                <w:sz w:val="20"/>
+                <w:szCs w:val="20"/>
+              </w:rPr>
+              <w:t xml:space="preserve">/ </w:t>
+            </w:r>
+            <w:proofErr w:type="spellStart"/>
+            <w:r>
+              <w:rPr>
+                <w:rFonts w:ascii="Arial Narrow" w:hAnsi="Arial Narrow" w:cs="Arial"/>
+                <w:sz w:val="20"/>
+                <w:szCs w:val="20"/>
+              </w:rPr>
+              <w:t>blocked</w:t>
+            </w:r>
+            <w:proofErr w:type="spellEnd"/>
+            <w:r>
+              <w:rPr>
+                <w:rFonts w:ascii="Arial Narrow" w:hAnsi="Arial Narrow" w:cs="Arial"/>
+                <w:sz w:val="20"/>
+                <w:szCs w:val="20"/>
+              </w:rPr>
+              <w:t>)</w:t>
             </w:r>
           </w:p>
         </w:tc>
@@ -805,7 +1186,7 @@
                 <w:sz w:val="20"/>
                 <w:szCs w:val="20"/>
               </w:rPr>
-              <w:t>0</w:t>
+              <w:t>10</w:t>
             </w:r>
           </w:p>
         </w:tc>
@@ -823,14 +1204,135 @@
                 <w:lang w:val="ru-RU"/>
               </w:rPr>
             </w:pPr>
-            <w:r>
-              <w:rPr>
-                <w:rFonts w:ascii="Arial Narrow" w:hAnsi="Arial Narrow"/>
-                <w:sz w:val="20"/>
-                <w:szCs w:val="20"/>
-                <w:lang w:val="ru-RU"/>
-              </w:rPr>
-              <w:t>Кількість двійкових одиниць: 0</w:t>
+            <w:proofErr w:type="spellStart"/>
+            <w:r>
+              <w:rPr>
+                <w:rFonts w:ascii="Arial Narrow" w:hAnsi="Arial Narrow"/>
+                <w:sz w:val="20"/>
+                <w:szCs w:val="20"/>
+                <w:lang w:val="ru-RU"/>
+              </w:rPr>
+              <w:t>Біт</w:t>
+            </w:r>
+            <w:proofErr w:type="spellEnd"/>
+            <w:r>
+              <w:rPr>
+                <w:rFonts w:ascii="Arial Narrow" w:hAnsi="Arial Narrow"/>
+                <w:sz w:val="20"/>
+                <w:szCs w:val="20"/>
+                <w:lang w:val="ru-RU"/>
+              </w:rPr>
+              <w:t xml:space="preserve"> D1 числа N </w:t>
+            </w:r>
+            <w:proofErr w:type="spellStart"/>
+            <w:r>
+              <w:rPr>
+                <w:rFonts w:ascii="Arial Narrow" w:hAnsi="Arial Narrow"/>
+                <w:sz w:val="20"/>
+                <w:szCs w:val="20"/>
+                <w:lang w:val="ru-RU"/>
+              </w:rPr>
+              <w:t>рівний</w:t>
+            </w:r>
+            <w:proofErr w:type="spellEnd"/>
+            <w:r>
+              <w:rPr>
+                <w:rFonts w:ascii="Arial Narrow" w:hAnsi="Arial Narrow"/>
+                <w:sz w:val="20"/>
+                <w:szCs w:val="20"/>
+                <w:lang w:val="ru-RU"/>
+              </w:rPr>
+              <w:t xml:space="preserve"> 0.</w:t>
+            </w:r>
+          </w:p>
+          <w:p>
+            <w:pPr>
+              <w:rPr>
+                <w:rFonts w:ascii="Arial Narrow" w:hAnsi="Arial Narrow"/>
+                <w:sz w:val="20"/>
+                <w:szCs w:val="20"/>
+                <w:lang w:val="ru-RU"/>
+              </w:rPr>
+            </w:pPr>
+            <w:proofErr w:type="spellStart"/>
+            <w:r>
+              <w:rPr>
+                <w:rFonts w:ascii="Arial Narrow" w:hAnsi="Arial Narrow"/>
+                <w:sz w:val="20"/>
+                <w:szCs w:val="20"/>
+                <w:lang w:val="ru-RU"/>
+              </w:rPr>
+              <w:t>Кількість</w:t>
+            </w:r>
+            <w:proofErr w:type="spellEnd"/>
+            <w:r>
+              <w:rPr>
+                <w:rFonts w:ascii="Arial Narrow" w:hAnsi="Arial Narrow"/>
+                <w:sz w:val="20"/>
+                <w:szCs w:val="20"/>
+                <w:lang w:val="ru-RU"/>
+              </w:rPr>
+              <w:t xml:space="preserve"> </w:t>
+            </w:r>
+            <w:proofErr w:type="spellStart"/>
+            <w:r>
+              <w:rPr>
+                <w:rFonts w:ascii="Arial Narrow" w:hAnsi="Arial Narrow"/>
+                <w:sz w:val="20"/>
+                <w:szCs w:val="20"/>
+                <w:lang w:val="ru-RU"/>
+              </w:rPr>
+              <w:t>двійкових</w:t>
+            </w:r>
+            <w:proofErr w:type="spellEnd"/>
+            <w:r>
+              <w:rPr>
+                <w:rFonts w:ascii="Arial Narrow" w:hAnsi="Arial Narrow"/>
+                <w:sz w:val="20"/>
+                <w:szCs w:val="20"/>
+                <w:lang w:val="ru-RU"/>
+              </w:rPr>
+              <w:t xml:space="preserve"> </w:t>
+            </w:r>
+            <w:proofErr w:type="spellStart"/>
+            <w:r>
+              <w:rPr>
+                <w:rFonts w:ascii="Arial Narrow" w:hAnsi="Arial Narrow"/>
+                <w:sz w:val="20"/>
+                <w:szCs w:val="20"/>
+                <w:lang w:val="ru-RU"/>
+              </w:rPr>
+              <w:t>одиниць</w:t>
+            </w:r>
+            <w:proofErr w:type="spellEnd"/>
+            <w:r>
+              <w:rPr>
+                <w:rFonts w:ascii="Arial Narrow" w:hAnsi="Arial Narrow"/>
+                <w:sz w:val="20"/>
+                <w:szCs w:val="20"/>
+                <w:lang w:val="ru-RU"/>
+              </w:rPr>
+              <w:t xml:space="preserve"> у </w:t>
+            </w:r>
+            <w:proofErr w:type="spellStart"/>
+            <w:r>
+              <w:rPr>
+                <w:rFonts w:ascii="Arial Narrow" w:hAnsi="Arial Narrow"/>
+                <w:sz w:val="20"/>
+                <w:szCs w:val="20"/>
+                <w:lang w:val="ru-RU"/>
+              </w:rPr>
+              <w:t>числі</w:t>
+            </w:r>
+            <w:proofErr w:type="spellEnd"/>
+            <w:r>
+              <w:rPr>
+                <w:rFonts w:ascii="Arial Narrow" w:hAnsi="Arial Narrow"/>
+                <w:sz w:val="20"/>
+                <w:szCs w:val="20"/>
+                <w:lang w:val="ru-RU"/>
+              </w:rPr>
+              <w:t xml:space="preserve"> N: 2</w:t>
             </w:r>
           </w:p>
         </w:tc>
@@ -944,7 +1446,7 @@
                 <w:sz w:val="20"/>
                 <w:szCs w:val="20"/>
               </w:rPr>
-              <w:t>15</w:t>
+              <w:t>7</w:t>
             </w:r>
           </w:p>
         </w:tc>
@@ -962,14 +1464,135 @@
                 <w:lang w:val="ru-RU"/>
               </w:rPr>
             </w:pPr>
-            <w:r>
-              <w:rPr>
-                <w:rFonts w:ascii="Arial Narrow" w:hAnsi="Arial Narrow"/>
-                <w:sz w:val="20"/>
-                <w:szCs w:val="20"/>
-                <w:lang w:val="ru-RU"/>
-              </w:rPr>
-              <w:t>Кількість двійкових нулів: 0</w:t>
+            <w:proofErr w:type="spellStart"/>
+            <w:r>
+              <w:rPr>
+                <w:rFonts w:ascii="Arial Narrow" w:hAnsi="Arial Narrow"/>
+                <w:sz w:val="20"/>
+                <w:szCs w:val="20"/>
+                <w:lang w:val="ru-RU"/>
+              </w:rPr>
+              <w:t>Біт</w:t>
+            </w:r>
+            <w:proofErr w:type="spellEnd"/>
+            <w:r>
+              <w:rPr>
+                <w:rFonts w:ascii="Arial Narrow" w:hAnsi="Arial Narrow"/>
+                <w:sz w:val="20"/>
+                <w:szCs w:val="20"/>
+                <w:lang w:val="ru-RU"/>
+              </w:rPr>
+              <w:t xml:space="preserve"> D1 числа N </w:t>
+            </w:r>
+            <w:proofErr w:type="spellStart"/>
+            <w:r>
+              <w:rPr>
+                <w:rFonts w:ascii="Arial Narrow" w:hAnsi="Arial Narrow"/>
+                <w:sz w:val="20"/>
+                <w:szCs w:val="20"/>
+                <w:lang w:val="ru-RU"/>
+              </w:rPr>
+              <w:t>рівний</w:t>
+            </w:r>
+            <w:proofErr w:type="spellEnd"/>
+            <w:r>
+              <w:rPr>
+                <w:rFonts w:ascii="Arial Narrow" w:hAnsi="Arial Narrow"/>
+                <w:sz w:val="20"/>
+                <w:szCs w:val="20"/>
+                <w:lang w:val="ru-RU"/>
+              </w:rPr>
+              <w:t xml:space="preserve"> 1.</w:t>
+            </w:r>
+          </w:p>
+          <w:p>
+            <w:pPr>
+              <w:rPr>
+                <w:rFonts w:ascii="Arial Narrow" w:hAnsi="Arial Narrow"/>
+                <w:sz w:val="20"/>
+                <w:szCs w:val="20"/>
+                <w:lang w:val="ru-RU"/>
+              </w:rPr>
+            </w:pPr>
+            <w:proofErr w:type="spellStart"/>
+            <w:r>
+              <w:rPr>
+                <w:rFonts w:ascii="Arial Narrow" w:hAnsi="Arial Narrow"/>
+                <w:sz w:val="20"/>
+                <w:szCs w:val="20"/>
+                <w:lang w:val="ru-RU"/>
+              </w:rPr>
+              <w:t>Кількість</w:t>
+            </w:r>
+            <w:proofErr w:type="spellEnd"/>
+            <w:r>
+              <w:rPr>
+                <w:rFonts w:ascii="Arial Narrow" w:hAnsi="Arial Narrow"/>
+                <w:sz w:val="20"/>
+                <w:szCs w:val="20"/>
+                <w:lang w:val="ru-RU"/>
+              </w:rPr>
+              <w:t xml:space="preserve"> </w:t>
+            </w:r>
+            <w:proofErr w:type="spellStart"/>
+            <w:r>
+              <w:rPr>
+                <w:rFonts w:ascii="Arial Narrow" w:hAnsi="Arial Narrow"/>
+                <w:sz w:val="20"/>
+                <w:szCs w:val="20"/>
+                <w:lang w:val="ru-RU"/>
+              </w:rPr>
+              <w:t>двійкових</w:t>
+            </w:r>
+            <w:proofErr w:type="spellEnd"/>
+            <w:r>
+              <w:rPr>
+                <w:rFonts w:ascii="Arial Narrow" w:hAnsi="Arial Narrow"/>
+                <w:sz w:val="20"/>
+                <w:szCs w:val="20"/>
+                <w:lang w:val="ru-RU"/>
+              </w:rPr>
+              <w:t xml:space="preserve"> </w:t>
+            </w:r>
+            <w:proofErr w:type="spellStart"/>
+            <w:r>
+              <w:rPr>
+                <w:rFonts w:ascii="Arial Narrow" w:hAnsi="Arial Narrow"/>
+                <w:sz w:val="20"/>
+                <w:szCs w:val="20"/>
+                <w:lang w:val="ru-RU"/>
+              </w:rPr>
+              <w:t>нулів</w:t>
+            </w:r>
+            <w:proofErr w:type="spellEnd"/>
+            <w:r>
+              <w:rPr>
+                <w:rFonts w:ascii="Arial Narrow" w:hAnsi="Arial Narrow"/>
+                <w:sz w:val="20"/>
+                <w:szCs w:val="20"/>
+                <w:lang w:val="ru-RU"/>
+              </w:rPr>
+              <w:t xml:space="preserve"> у </w:t>
+            </w:r>
+            <w:proofErr w:type="spellStart"/>
+            <w:r>
+              <w:rPr>
+                <w:rFonts w:ascii="Arial Narrow" w:hAnsi="Arial Narrow"/>
+                <w:sz w:val="20"/>
+                <w:szCs w:val="20"/>
+                <w:lang w:val="ru-RU"/>
+              </w:rPr>
+              <w:t>числі</w:t>
+            </w:r>
+            <w:proofErr w:type="spellEnd"/>
+            <w:r>
+              <w:rPr>
+                <w:rFonts w:ascii="Arial Narrow" w:hAnsi="Arial Narrow"/>
+                <w:sz w:val="20"/>
+                <w:szCs w:val="20"/>
+                <w:lang w:val="ru-RU"/>
+              </w:rPr>
+              <w:t xml:space="preserve"> N: 0</w:t>
             </w:r>
           </w:p>
         </w:tc>
@@ -1075,7 +1698,15 @@
                 <w:sz w:val="20"/>
                 <w:szCs w:val="20"/>
               </w:rPr>
-              <w:t xml:space="preserve"> 8 </w:t>
+              <w:t xml:space="preserve"> </w:t>
+            </w:r>
+            <w:r>
+              <w:rPr>
+                <w:rFonts w:ascii="Arial Narrow" w:hAnsi="Arial Narrow" w:cs="Arial"/>
+                <w:sz w:val="20"/>
+                <w:szCs w:val="20"/>
+              </w:rPr>
+              <w:t>12</w:t>
             </w:r>
           </w:p>
         </w:tc>
@@ -1093,14 +1724,135 @@
                 <w:lang w:val="ru-RU"/>
               </w:rPr>
             </w:pPr>
-            <w:r>
-              <w:rPr>
-                <w:rFonts w:ascii="Arial Narrow" w:hAnsi="Arial Narrow"/>
-                <w:sz w:val="20"/>
-                <w:szCs w:val="20"/>
-                <w:lang w:val="ru-RU"/>
-              </w:rPr>
-              <w:t>Кількість двійкових нулів: 3</w:t>
+            <w:proofErr w:type="spellStart"/>
+            <w:r>
+              <w:rPr>
+                <w:rFonts w:ascii="Arial Narrow" w:hAnsi="Arial Narrow"/>
+                <w:sz w:val="20"/>
+                <w:szCs w:val="20"/>
+                <w:lang w:val="ru-RU"/>
+              </w:rPr>
+              <w:t>Біт</w:t>
+            </w:r>
+            <w:proofErr w:type="spellEnd"/>
+            <w:r>
+              <w:rPr>
+                <w:rFonts w:ascii="Arial Narrow" w:hAnsi="Arial Narrow"/>
+                <w:sz w:val="20"/>
+                <w:szCs w:val="20"/>
+                <w:lang w:val="ru-RU"/>
+              </w:rPr>
+              <w:t xml:space="preserve"> D1 числа N </w:t>
+            </w:r>
+            <w:proofErr w:type="spellStart"/>
+            <w:r>
+              <w:rPr>
+                <w:rFonts w:ascii="Arial Narrow" w:hAnsi="Arial Narrow"/>
+                <w:sz w:val="20"/>
+                <w:szCs w:val="20"/>
+                <w:lang w:val="ru-RU"/>
+              </w:rPr>
+              <w:t>рівний</w:t>
+            </w:r>
+            <w:proofErr w:type="spellEnd"/>
+            <w:r>
+              <w:rPr>
+                <w:rFonts w:ascii="Arial Narrow" w:hAnsi="Arial Narrow"/>
+                <w:sz w:val="20"/>
+                <w:szCs w:val="20"/>
+                <w:lang w:val="ru-RU"/>
+              </w:rPr>
+              <w:t xml:space="preserve"> 0.</w:t>
+            </w:r>
+          </w:p>
+          <w:p>
+            <w:pPr>
+              <w:rPr>
+                <w:rFonts w:ascii="Arial Narrow" w:hAnsi="Arial Narrow"/>
+                <w:sz w:val="20"/>
+                <w:szCs w:val="20"/>
+                <w:lang w:val="ru-RU"/>
+              </w:rPr>
+            </w:pPr>
+            <w:proofErr w:type="spellStart"/>
+            <w:r>
+              <w:rPr>
+                <w:rFonts w:ascii="Arial Narrow" w:hAnsi="Arial Narrow"/>
+                <w:sz w:val="20"/>
+                <w:szCs w:val="20"/>
+                <w:lang w:val="ru-RU"/>
+              </w:rPr>
+              <w:t>Кількість</w:t>
+            </w:r>
+            <w:proofErr w:type="spellEnd"/>
+            <w:r>
+              <w:rPr>
+                <w:rFonts w:ascii="Arial Narrow" w:hAnsi="Arial Narrow"/>
+                <w:sz w:val="20"/>
+                <w:szCs w:val="20"/>
+                <w:lang w:val="ru-RU"/>
+              </w:rPr>
+              <w:t xml:space="preserve"> </w:t>
+            </w:r>
+            <w:proofErr w:type="spellStart"/>
+            <w:r>
+              <w:rPr>
+                <w:rFonts w:ascii="Arial Narrow" w:hAnsi="Arial Narrow"/>
+                <w:sz w:val="20"/>
+                <w:szCs w:val="20"/>
+                <w:lang w:val="ru-RU"/>
+              </w:rPr>
+              <w:t>двійкових</w:t>
+            </w:r>
+            <w:proofErr w:type="spellEnd"/>
+            <w:r>
+              <w:rPr>
+                <w:rFonts w:ascii="Arial Narrow" w:hAnsi="Arial Narrow"/>
+                <w:sz w:val="20"/>
+                <w:szCs w:val="20"/>
+                <w:lang w:val="ru-RU"/>
+              </w:rPr>
+              <w:t xml:space="preserve"> </w:t>
+            </w:r>
+            <w:proofErr w:type="spellStart"/>
+            <w:r>
+              <w:rPr>
+                <w:rFonts w:ascii="Arial Narrow" w:hAnsi="Arial Narrow"/>
+                <w:sz w:val="20"/>
+                <w:szCs w:val="20"/>
+                <w:lang w:val="ru-RU"/>
+              </w:rPr>
+              <w:t>одиниць</w:t>
+            </w:r>
+            <w:proofErr w:type="spellEnd"/>
+            <w:r>
+              <w:rPr>
+                <w:rFonts w:ascii="Arial Narrow" w:hAnsi="Arial Narrow"/>
+                <w:sz w:val="20"/>
+                <w:szCs w:val="20"/>
+                <w:lang w:val="ru-RU"/>
+              </w:rPr>
+              <w:t xml:space="preserve"> у </w:t>
+            </w:r>
+            <w:proofErr w:type="spellStart"/>
+            <w:r>
+              <w:rPr>
+                <w:rFonts w:ascii="Arial Narrow" w:hAnsi="Arial Narrow"/>
+                <w:sz w:val="20"/>
+                <w:szCs w:val="20"/>
+                <w:lang w:val="ru-RU"/>
+              </w:rPr>
+              <w:t>числі</w:t>
+            </w:r>
+            <w:proofErr w:type="spellEnd"/>
+            <w:r>
+              <w:rPr>
+                <w:rFonts w:ascii="Arial Narrow" w:hAnsi="Arial Narrow"/>
+                <w:sz w:val="20"/>
+                <w:szCs w:val="20"/>
+                <w:lang w:val="ru-RU"/>
+              </w:rPr>
+              <w:t xml:space="preserve"> N: 2</w:t>
             </w:r>
           </w:p>
         </w:tc>
@@ -1206,7 +1958,15 @@
                 <w:sz w:val="20"/>
                 <w:szCs w:val="20"/>
               </w:rPr>
-              <w:t xml:space="preserve"> 255</w:t>
+              <w:t xml:space="preserve"> </w:t>
+            </w:r>
+            <w:r>
+              <w:rPr>
+                <w:rFonts w:ascii="Arial Narrow" w:hAnsi="Arial Narrow" w:cs="Arial"/>
+                <w:sz w:val="20"/>
+                <w:szCs w:val="20"/>
+              </w:rPr>
+              <w:t>15</w:t>
             </w:r>
           </w:p>
         </w:tc>
@@ -1224,23 +1984,135 @@
                 <w:lang w:val="ru-RU"/>
               </w:rPr>
             </w:pPr>
-            <w:r>
-              <w:rPr>
-                <w:rFonts w:ascii="Arial Narrow" w:hAnsi="Arial Narrow"/>
-                <w:sz w:val="20"/>
-                <w:szCs w:val="20"/>
-                <w:lang w:val="ru-RU"/>
-              </w:rPr>
-              <w:t xml:space="preserve">Кількість двійкових одиниць: </w:t>
-            </w:r>
-            <w:r>
-              <w:rPr>
-                <w:rFonts w:ascii="Arial Narrow" w:hAnsi="Arial Narrow"/>
-                <w:sz w:val="20"/>
-                <w:szCs w:val="20"/>
-                <w:lang w:val="ru-RU"/>
-              </w:rPr>
-              <w:t>8</w:t>
+            <w:proofErr w:type="spellStart"/>
+            <w:r>
+              <w:rPr>
+                <w:rFonts w:ascii="Arial Narrow" w:hAnsi="Arial Narrow"/>
+                <w:sz w:val="20"/>
+                <w:szCs w:val="20"/>
+                <w:lang w:val="ru-RU"/>
+              </w:rPr>
+              <w:t>Біт</w:t>
+            </w:r>
+            <w:proofErr w:type="spellEnd"/>
+            <w:r>
+              <w:rPr>
+                <w:rFonts w:ascii="Arial Narrow" w:hAnsi="Arial Narrow"/>
+                <w:sz w:val="20"/>
+                <w:szCs w:val="20"/>
+                <w:lang w:val="ru-RU"/>
+              </w:rPr>
+              <w:t xml:space="preserve"> D1 числа N </w:t>
+            </w:r>
+            <w:proofErr w:type="spellStart"/>
+            <w:r>
+              <w:rPr>
+                <w:rFonts w:ascii="Arial Narrow" w:hAnsi="Arial Narrow"/>
+                <w:sz w:val="20"/>
+                <w:szCs w:val="20"/>
+                <w:lang w:val="ru-RU"/>
+              </w:rPr>
+              <w:t>рівний</w:t>
+            </w:r>
+            <w:proofErr w:type="spellEnd"/>
+            <w:r>
+              <w:rPr>
+                <w:rFonts w:ascii="Arial Narrow" w:hAnsi="Arial Narrow"/>
+                <w:sz w:val="20"/>
+                <w:szCs w:val="20"/>
+                <w:lang w:val="ru-RU"/>
+              </w:rPr>
+              <w:t xml:space="preserve"> 1.</w:t>
+            </w:r>
+          </w:p>
+          <w:p>
+            <w:pPr>
+              <w:rPr>
+                <w:rFonts w:ascii="Arial Narrow" w:hAnsi="Arial Narrow"/>
+                <w:sz w:val="20"/>
+                <w:szCs w:val="20"/>
+                <w:lang w:val="ru-RU"/>
+              </w:rPr>
+            </w:pPr>
+            <w:proofErr w:type="spellStart"/>
+            <w:r>
+              <w:rPr>
+                <w:rFonts w:ascii="Arial Narrow" w:hAnsi="Arial Narrow"/>
+                <w:sz w:val="20"/>
+                <w:szCs w:val="20"/>
+                <w:lang w:val="ru-RU"/>
+              </w:rPr>
+              <w:t>Кількість</w:t>
+            </w:r>
+            <w:proofErr w:type="spellEnd"/>
+            <w:r>
+              <w:rPr>
+                <w:rFonts w:ascii="Arial Narrow" w:hAnsi="Arial Narrow"/>
+                <w:sz w:val="20"/>
+                <w:szCs w:val="20"/>
+                <w:lang w:val="ru-RU"/>
+              </w:rPr>
+              <w:t xml:space="preserve"> </w:t>
+            </w:r>
+            <w:proofErr w:type="spellStart"/>
+            <w:r>
+              <w:rPr>
+                <w:rFonts w:ascii="Arial Narrow" w:hAnsi="Arial Narrow"/>
+                <w:sz w:val="20"/>
+                <w:szCs w:val="20"/>
+                <w:lang w:val="ru-RU"/>
+              </w:rPr>
+              <w:t>двійкових</w:t>
+            </w:r>
+            <w:proofErr w:type="spellEnd"/>
+            <w:r>
+              <w:rPr>
+                <w:rFonts w:ascii="Arial Narrow" w:hAnsi="Arial Narrow"/>
+                <w:sz w:val="20"/>
+                <w:szCs w:val="20"/>
+                <w:lang w:val="ru-RU"/>
+              </w:rPr>
+              <w:t xml:space="preserve"> </w:t>
+            </w:r>
+            <w:proofErr w:type="spellStart"/>
+            <w:r>
+              <w:rPr>
+                <w:rFonts w:ascii="Arial Narrow" w:hAnsi="Arial Narrow"/>
+                <w:sz w:val="20"/>
+                <w:szCs w:val="20"/>
+                <w:lang w:val="ru-RU"/>
+              </w:rPr>
+              <w:t>нулів</w:t>
+            </w:r>
+            <w:proofErr w:type="spellEnd"/>
+            <w:r>
+              <w:rPr>
+                <w:rFonts w:ascii="Arial Narrow" w:hAnsi="Arial Narrow"/>
+                <w:sz w:val="20"/>
+                <w:szCs w:val="20"/>
+                <w:lang w:val="ru-RU"/>
+              </w:rPr>
+              <w:t xml:space="preserve"> у </w:t>
+            </w:r>
+            <w:proofErr w:type="spellStart"/>
+            <w:r>
+              <w:rPr>
+                <w:rFonts w:ascii="Arial Narrow" w:hAnsi="Arial Narrow"/>
+                <w:sz w:val="20"/>
+                <w:szCs w:val="20"/>
+                <w:lang w:val="ru-RU"/>
+              </w:rPr>
+              <w:t>числі</w:t>
+            </w:r>
+            <w:proofErr w:type="spellEnd"/>
+            <w:r>
+              <w:rPr>
+                <w:rFonts w:ascii="Arial Narrow" w:hAnsi="Arial Narrow"/>
+                <w:sz w:val="20"/>
+                <w:szCs w:val="20"/>
+                <w:lang w:val="ru-RU"/>
+              </w:rPr>
+              <w:t xml:space="preserve"> N: 0</w:t>
             </w:r>
           </w:p>
         </w:tc>
@@ -1346,7 +2218,15 @@
                 <w:sz w:val="20"/>
                 <w:szCs w:val="20"/>
               </w:rPr>
-              <w:t xml:space="preserve"> 50 </w:t>
+              <w:t xml:space="preserve"> </w:t>
+            </w:r>
+            <w:r>
+              <w:rPr>
+                <w:rFonts w:ascii="Arial Narrow" w:hAnsi="Arial Narrow" w:cs="Arial"/>
+                <w:sz w:val="20"/>
+                <w:szCs w:val="20"/>
+              </w:rPr>
+              <w:t>30</w:t>
             </w:r>
           </w:p>
         </w:tc>
@@ -1364,14 +2244,135 @@
                 <w:lang w:val="ru-RU"/>
               </w:rPr>
             </w:pPr>
-            <w:r>
-              <w:rPr>
-                <w:rFonts w:ascii="Arial Narrow" w:hAnsi="Arial Narrow"/>
-                <w:sz w:val="20"/>
-                <w:szCs w:val="20"/>
-                <w:lang w:val="ru-RU"/>
-              </w:rPr>
-              <w:t>Кількість двійкових нулів: 1</w:t>
+            <w:proofErr w:type="spellStart"/>
+            <w:r>
+              <w:rPr>
+                <w:rFonts w:ascii="Arial Narrow" w:hAnsi="Arial Narrow"/>
+                <w:sz w:val="20"/>
+                <w:szCs w:val="20"/>
+                <w:lang w:val="ru-RU"/>
+              </w:rPr>
+              <w:t>Біт</w:t>
+            </w:r>
+            <w:proofErr w:type="spellEnd"/>
+            <w:r>
+              <w:rPr>
+                <w:rFonts w:ascii="Arial Narrow" w:hAnsi="Arial Narrow"/>
+                <w:sz w:val="20"/>
+                <w:szCs w:val="20"/>
+                <w:lang w:val="ru-RU"/>
+              </w:rPr>
+              <w:t xml:space="preserve"> D1 числа N </w:t>
+            </w:r>
+            <w:proofErr w:type="spellStart"/>
+            <w:r>
+              <w:rPr>
+                <w:rFonts w:ascii="Arial Narrow" w:hAnsi="Arial Narrow"/>
+                <w:sz w:val="20"/>
+                <w:szCs w:val="20"/>
+                <w:lang w:val="ru-RU"/>
+              </w:rPr>
+              <w:t>рівний</w:t>
+            </w:r>
+            <w:proofErr w:type="spellEnd"/>
+            <w:r>
+              <w:rPr>
+                <w:rFonts w:ascii="Arial Narrow" w:hAnsi="Arial Narrow"/>
+                <w:sz w:val="20"/>
+                <w:szCs w:val="20"/>
+                <w:lang w:val="ru-RU"/>
+              </w:rPr>
+              <w:t xml:space="preserve"> 0.</w:t>
+            </w:r>
+          </w:p>
+          <w:p>
+            <w:pPr>
+              <w:rPr>
+                <w:rFonts w:ascii="Arial Narrow" w:hAnsi="Arial Narrow"/>
+                <w:sz w:val="20"/>
+                <w:szCs w:val="20"/>
+                <w:lang w:val="ru-RU"/>
+              </w:rPr>
+            </w:pPr>
+            <w:proofErr w:type="spellStart"/>
+            <w:r>
+              <w:rPr>
+                <w:rFonts w:ascii="Arial Narrow" w:hAnsi="Arial Narrow"/>
+                <w:sz w:val="20"/>
+                <w:szCs w:val="20"/>
+                <w:lang w:val="ru-RU"/>
+              </w:rPr>
+              <w:t>Кількість</w:t>
+            </w:r>
+            <w:proofErr w:type="spellEnd"/>
+            <w:r>
+              <w:rPr>
+                <w:rFonts w:ascii="Arial Narrow" w:hAnsi="Arial Narrow"/>
+                <w:sz w:val="20"/>
+                <w:szCs w:val="20"/>
+                <w:lang w:val="ru-RU"/>
+              </w:rPr>
+              <w:t xml:space="preserve"> </w:t>
+            </w:r>
+            <w:proofErr w:type="spellStart"/>
+            <w:r>
+              <w:rPr>
+                <w:rFonts w:ascii="Arial Narrow" w:hAnsi="Arial Narrow"/>
+                <w:sz w:val="20"/>
+                <w:szCs w:val="20"/>
+                <w:lang w:val="ru-RU"/>
+              </w:rPr>
+              <w:t>двійкових</w:t>
+            </w:r>
+            <w:proofErr w:type="spellEnd"/>
+            <w:r>
+              <w:rPr>
+                <w:rFonts w:ascii="Arial Narrow" w:hAnsi="Arial Narrow"/>
+                <w:sz w:val="20"/>
+                <w:szCs w:val="20"/>
+                <w:lang w:val="ru-RU"/>
+              </w:rPr>
+              <w:t xml:space="preserve"> </w:t>
+            </w:r>
+            <w:proofErr w:type="spellStart"/>
+            <w:r>
+              <w:rPr>
+                <w:rFonts w:ascii="Arial Narrow" w:hAnsi="Arial Narrow"/>
+                <w:sz w:val="20"/>
+                <w:szCs w:val="20"/>
+                <w:lang w:val="ru-RU"/>
+              </w:rPr>
+              <w:t>одиниць</w:t>
+            </w:r>
+            <w:proofErr w:type="spellEnd"/>
+            <w:r>
+              <w:rPr>
+                <w:rFonts w:ascii="Arial Narrow" w:hAnsi="Arial Narrow"/>
+                <w:sz w:val="20"/>
+                <w:szCs w:val="20"/>
+                <w:lang w:val="ru-RU"/>
+              </w:rPr>
+              <w:t xml:space="preserve"> у </w:t>
+            </w:r>
+            <w:proofErr w:type="spellStart"/>
+            <w:r>
+              <w:rPr>
+                <w:rFonts w:ascii="Arial Narrow" w:hAnsi="Arial Narrow"/>
+                <w:sz w:val="20"/>
+                <w:szCs w:val="20"/>
+                <w:lang w:val="ru-RU"/>
+              </w:rPr>
+              <w:t>числі</w:t>
+            </w:r>
+            <w:proofErr w:type="spellEnd"/>
+            <w:r>
+              <w:rPr>
+                <w:rFonts w:ascii="Arial Narrow" w:hAnsi="Arial Narrow"/>
+                <w:sz w:val="20"/>
+                <w:szCs w:val="20"/>
+                <w:lang w:val="ru-RU"/>
+              </w:rPr>
+              <w:t xml:space="preserve"> N: 4</w:t>
             </w:r>
           </w:p>
         </w:tc>
@@ -1479,7 +2480,15 @@
                 <w:sz w:val="20"/>
                 <w:szCs w:val="20"/>
               </w:rPr>
-              <w:t xml:space="preserve"> 1 </w:t>
+              <w:t xml:space="preserve"> </w:t>
+            </w:r>
+            <w:r>
+              <w:rPr>
+                <w:rFonts w:ascii="Arial Narrow" w:hAnsi="Arial Narrow" w:cs="Arial"/>
+                <w:sz w:val="20"/>
+                <w:szCs w:val="20"/>
+              </w:rPr>
+              <w:t>63</w:t>
             </w:r>
           </w:p>
         </w:tc>
@@ -1497,14 +2506,135 @@
                 <w:lang w:val="ru-RU"/>
               </w:rPr>
             </w:pPr>
-            <w:r>
-              <w:rPr>
-                <w:rFonts w:ascii="Arial Narrow" w:hAnsi="Arial Narrow"/>
-                <w:sz w:val="20"/>
-                <w:szCs w:val="20"/>
-                <w:lang w:val="ru-RU"/>
-              </w:rPr>
-              <w:t>Кількість двійкових одиниць: 1</w:t>
+            <w:proofErr w:type="spellStart"/>
+            <w:r>
+              <w:rPr>
+                <w:rFonts w:ascii="Arial Narrow" w:hAnsi="Arial Narrow"/>
+                <w:sz w:val="20"/>
+                <w:szCs w:val="20"/>
+                <w:lang w:val="ru-RU"/>
+              </w:rPr>
+              <w:t>Біт</w:t>
+            </w:r>
+            <w:proofErr w:type="spellEnd"/>
+            <w:r>
+              <w:rPr>
+                <w:rFonts w:ascii="Arial Narrow" w:hAnsi="Arial Narrow"/>
+                <w:sz w:val="20"/>
+                <w:szCs w:val="20"/>
+                <w:lang w:val="ru-RU"/>
+              </w:rPr>
+              <w:t xml:space="preserve"> D1 числа N </w:t>
+            </w:r>
+            <w:proofErr w:type="spellStart"/>
+            <w:r>
+              <w:rPr>
+                <w:rFonts w:ascii="Arial Narrow" w:hAnsi="Arial Narrow"/>
+                <w:sz w:val="20"/>
+                <w:szCs w:val="20"/>
+                <w:lang w:val="ru-RU"/>
+              </w:rPr>
+              <w:t>рівний</w:t>
+            </w:r>
+            <w:proofErr w:type="spellEnd"/>
+            <w:r>
+              <w:rPr>
+                <w:rFonts w:ascii="Arial Narrow" w:hAnsi="Arial Narrow"/>
+                <w:sz w:val="20"/>
+                <w:szCs w:val="20"/>
+                <w:lang w:val="ru-RU"/>
+              </w:rPr>
+              <w:t xml:space="preserve"> 1.</w:t>
+            </w:r>
+          </w:p>
+          <w:p>
+            <w:pPr>
+              <w:rPr>
+                <w:rFonts w:ascii="Arial Narrow" w:hAnsi="Arial Narrow"/>
+                <w:sz w:val="20"/>
+                <w:szCs w:val="20"/>
+                <w:lang w:val="ru-RU"/>
+              </w:rPr>
+            </w:pPr>
+            <w:proofErr w:type="spellStart"/>
+            <w:r>
+              <w:rPr>
+                <w:rFonts w:ascii="Arial Narrow" w:hAnsi="Arial Narrow"/>
+                <w:sz w:val="20"/>
+                <w:szCs w:val="20"/>
+                <w:lang w:val="ru-RU"/>
+              </w:rPr>
+              <w:t>Кількість</w:t>
+            </w:r>
+            <w:proofErr w:type="spellEnd"/>
+            <w:r>
+              <w:rPr>
+                <w:rFonts w:ascii="Arial Narrow" w:hAnsi="Arial Narrow"/>
+                <w:sz w:val="20"/>
+                <w:szCs w:val="20"/>
+                <w:lang w:val="ru-RU"/>
+              </w:rPr>
+              <w:t xml:space="preserve"> </w:t>
+            </w:r>
+            <w:proofErr w:type="spellStart"/>
+            <w:r>
+              <w:rPr>
+                <w:rFonts w:ascii="Arial Narrow" w:hAnsi="Arial Narrow"/>
+                <w:sz w:val="20"/>
+                <w:szCs w:val="20"/>
+                <w:lang w:val="ru-RU"/>
+              </w:rPr>
+              <w:t>двійкових</w:t>
+            </w:r>
+            <w:proofErr w:type="spellEnd"/>
+            <w:r>
+              <w:rPr>
+                <w:rFonts w:ascii="Arial Narrow" w:hAnsi="Arial Narrow"/>
+                <w:sz w:val="20"/>
+                <w:szCs w:val="20"/>
+                <w:lang w:val="ru-RU"/>
+              </w:rPr>
+              <w:t xml:space="preserve"> </w:t>
+            </w:r>
+            <w:proofErr w:type="spellStart"/>
+            <w:r>
+              <w:rPr>
+                <w:rFonts w:ascii="Arial Narrow" w:hAnsi="Arial Narrow"/>
+                <w:sz w:val="20"/>
+                <w:szCs w:val="20"/>
+                <w:lang w:val="ru-RU"/>
+              </w:rPr>
+              <w:t>нулів</w:t>
+            </w:r>
+            <w:proofErr w:type="spellEnd"/>
+            <w:r>
+              <w:rPr>
+                <w:rFonts w:ascii="Arial Narrow" w:hAnsi="Arial Narrow"/>
+                <w:sz w:val="20"/>
+                <w:szCs w:val="20"/>
+                <w:lang w:val="ru-RU"/>
+              </w:rPr>
+              <w:t xml:space="preserve"> у </w:t>
+            </w:r>
+            <w:proofErr w:type="spellStart"/>
+            <w:r>
+              <w:rPr>
+                <w:rFonts w:ascii="Arial Narrow" w:hAnsi="Arial Narrow"/>
+                <w:sz w:val="20"/>
+                <w:szCs w:val="20"/>
+                <w:lang w:val="ru-RU"/>
+              </w:rPr>
+              <w:t>числі</w:t>
+            </w:r>
+            <w:proofErr w:type="spellEnd"/>
+            <w:r>
+              <w:rPr>
+                <w:rFonts w:ascii="Arial Narrow" w:hAnsi="Arial Narrow"/>
+                <w:sz w:val="20"/>
+                <w:szCs w:val="20"/>
+                <w:lang w:val="ru-RU"/>
+              </w:rPr>
+              <w:t xml:space="preserve"> N: 0</w:t>
             </w:r>
           </w:p>
         </w:tc>
@@ -1610,7 +2740,15 @@
                 <w:sz w:val="20"/>
                 <w:szCs w:val="20"/>
               </w:rPr>
-              <w:t xml:space="preserve"> 2</w:t>
+              <w:t xml:space="preserve"> </w:t>
+            </w:r>
+            <w:r>
+              <w:rPr>
+                <w:rFonts w:ascii="Arial Narrow" w:hAnsi="Arial Narrow" w:cs="Arial"/>
+                <w:sz w:val="20"/>
+                <w:szCs w:val="20"/>
+              </w:rPr>
+              <w:t>128</w:t>
             </w:r>
           </w:p>
         </w:tc>
@@ -1628,14 +2766,135 @@
                 <w:lang w:val="ru-RU"/>
               </w:rPr>
             </w:pPr>
-            <w:r>
-              <w:rPr>
-                <w:rFonts w:ascii="Arial Narrow" w:hAnsi="Arial Narrow"/>
-                <w:sz w:val="20"/>
-                <w:szCs w:val="20"/>
-                <w:lang w:val="ru-RU"/>
-              </w:rPr>
-              <w:t>Кількість двійкових одиниць: 1</w:t>
+            <w:proofErr w:type="spellStart"/>
+            <w:r>
+              <w:rPr>
+                <w:rFonts w:ascii="Arial Narrow" w:hAnsi="Arial Narrow"/>
+                <w:sz w:val="20"/>
+                <w:szCs w:val="20"/>
+                <w:lang w:val="ru-RU"/>
+              </w:rPr>
+              <w:t>Біт</w:t>
+            </w:r>
+            <w:proofErr w:type="spellEnd"/>
+            <w:r>
+              <w:rPr>
+                <w:rFonts w:ascii="Arial Narrow" w:hAnsi="Arial Narrow"/>
+                <w:sz w:val="20"/>
+                <w:szCs w:val="20"/>
+                <w:lang w:val="ru-RU"/>
+              </w:rPr>
+              <w:t xml:space="preserve"> D1 числа N </w:t>
+            </w:r>
+            <w:proofErr w:type="spellStart"/>
+            <w:r>
+              <w:rPr>
+                <w:rFonts w:ascii="Arial Narrow" w:hAnsi="Arial Narrow"/>
+                <w:sz w:val="20"/>
+                <w:szCs w:val="20"/>
+                <w:lang w:val="ru-RU"/>
+              </w:rPr>
+              <w:t>рівний</w:t>
+            </w:r>
+            <w:proofErr w:type="spellEnd"/>
+            <w:r>
+              <w:rPr>
+                <w:rFonts w:ascii="Arial Narrow" w:hAnsi="Arial Narrow"/>
+                <w:sz w:val="20"/>
+                <w:szCs w:val="20"/>
+                <w:lang w:val="ru-RU"/>
+              </w:rPr>
+              <w:t xml:space="preserve"> 0.</w:t>
+            </w:r>
+          </w:p>
+          <w:p>
+            <w:pPr>
+              <w:rPr>
+                <w:rFonts w:ascii="Arial Narrow" w:hAnsi="Arial Narrow"/>
+                <w:sz w:val="20"/>
+                <w:szCs w:val="20"/>
+                <w:lang w:val="ru-RU"/>
+              </w:rPr>
+            </w:pPr>
+            <w:proofErr w:type="spellStart"/>
+            <w:r>
+              <w:rPr>
+                <w:rFonts w:ascii="Arial Narrow" w:hAnsi="Arial Narrow"/>
+                <w:sz w:val="20"/>
+                <w:szCs w:val="20"/>
+                <w:lang w:val="ru-RU"/>
+              </w:rPr>
+              <w:t>Кількість</w:t>
+            </w:r>
+            <w:proofErr w:type="spellEnd"/>
+            <w:r>
+              <w:rPr>
+                <w:rFonts w:ascii="Arial Narrow" w:hAnsi="Arial Narrow"/>
+                <w:sz w:val="20"/>
+                <w:szCs w:val="20"/>
+                <w:lang w:val="ru-RU"/>
+              </w:rPr>
+              <w:t xml:space="preserve"> </w:t>
+            </w:r>
+            <w:proofErr w:type="spellStart"/>
+            <w:r>
+              <w:rPr>
+                <w:rFonts w:ascii="Arial Narrow" w:hAnsi="Arial Narrow"/>
+                <w:sz w:val="20"/>
+                <w:szCs w:val="20"/>
+                <w:lang w:val="ru-RU"/>
+              </w:rPr>
+              <w:t>двійкових</w:t>
+            </w:r>
+            <w:proofErr w:type="spellEnd"/>
+            <w:r>
+              <w:rPr>
+                <w:rFonts w:ascii="Arial Narrow" w:hAnsi="Arial Narrow"/>
+                <w:sz w:val="20"/>
+                <w:szCs w:val="20"/>
+                <w:lang w:val="ru-RU"/>
+              </w:rPr>
+              <w:t xml:space="preserve"> </w:t>
+            </w:r>
+            <w:proofErr w:type="spellStart"/>
+            <w:r>
+              <w:rPr>
+                <w:rFonts w:ascii="Arial Narrow" w:hAnsi="Arial Narrow"/>
+                <w:sz w:val="20"/>
+                <w:szCs w:val="20"/>
+                <w:lang w:val="ru-RU"/>
+              </w:rPr>
+              <w:t>одиниць</w:t>
+            </w:r>
+            <w:proofErr w:type="spellEnd"/>
+            <w:r>
+              <w:rPr>
+                <w:rFonts w:ascii="Arial Narrow" w:hAnsi="Arial Narrow"/>
+                <w:sz w:val="20"/>
+                <w:szCs w:val="20"/>
+                <w:lang w:val="ru-RU"/>
+              </w:rPr>
+              <w:t xml:space="preserve"> у </w:t>
+            </w:r>
+            <w:proofErr w:type="spellStart"/>
+            <w:r>
+              <w:rPr>
+                <w:rFonts w:ascii="Arial Narrow" w:hAnsi="Arial Narrow"/>
+                <w:sz w:val="20"/>
+                <w:szCs w:val="20"/>
+                <w:lang w:val="ru-RU"/>
+              </w:rPr>
+              <w:t>числі</w:t>
+            </w:r>
+            <w:proofErr w:type="spellEnd"/>
+            <w:r>
+              <w:rPr>
+                <w:rFonts w:ascii="Arial Narrow" w:hAnsi="Arial Narrow"/>
+                <w:sz w:val="20"/>
+                <w:szCs w:val="20"/>
+                <w:lang w:val="ru-RU"/>
+              </w:rPr>
+              <w:t xml:space="preserve"> N: 1</w:t>
             </w:r>
           </w:p>
         </w:tc>
@@ -1741,7 +3000,15 @@
                 <w:sz w:val="20"/>
                 <w:szCs w:val="20"/>
               </w:rPr>
-              <w:t xml:space="preserve"> 16</w:t>
+              <w:t xml:space="preserve"> </w:t>
+            </w:r>
+            <w:r>
+              <w:rPr>
+                <w:rFonts w:ascii="Arial Narrow" w:hAnsi="Arial Narrow" w:cs="Arial"/>
+                <w:sz w:val="20"/>
+                <w:szCs w:val="20"/>
+              </w:rPr>
+              <w:t>255</w:t>
             </w:r>
           </w:p>
         </w:tc>
@@ -1759,14 +3026,135 @@
                 <w:lang w:val="ru-RU"/>
               </w:rPr>
             </w:pPr>
-            <w:r>
-              <w:rPr>
-                <w:rFonts w:ascii="Arial Narrow" w:hAnsi="Arial Narrow"/>
-                <w:sz w:val="20"/>
-                <w:szCs w:val="20"/>
-                <w:lang w:val="ru-RU"/>
-              </w:rPr>
-              <w:t>Кількість двійкових одиниць: 1</w:t>
+            <w:proofErr w:type="spellStart"/>
+            <w:r>
+              <w:rPr>
+                <w:rFonts w:ascii="Arial Narrow" w:hAnsi="Arial Narrow"/>
+                <w:sz w:val="20"/>
+                <w:szCs w:val="20"/>
+                <w:lang w:val="ru-RU"/>
+              </w:rPr>
+              <w:t>Біт</w:t>
+            </w:r>
+            <w:proofErr w:type="spellEnd"/>
+            <w:r>
+              <w:rPr>
+                <w:rFonts w:ascii="Arial Narrow" w:hAnsi="Arial Narrow"/>
+                <w:sz w:val="20"/>
+                <w:szCs w:val="20"/>
+                <w:lang w:val="ru-RU"/>
+              </w:rPr>
+              <w:t xml:space="preserve"> D1 числа N </w:t>
+            </w:r>
+            <w:proofErr w:type="spellStart"/>
+            <w:r>
+              <w:rPr>
+                <w:rFonts w:ascii="Arial Narrow" w:hAnsi="Arial Narrow"/>
+                <w:sz w:val="20"/>
+                <w:szCs w:val="20"/>
+                <w:lang w:val="ru-RU"/>
+              </w:rPr>
+              <w:t>рівний</w:t>
+            </w:r>
+            <w:proofErr w:type="spellEnd"/>
+            <w:r>
+              <w:rPr>
+                <w:rFonts w:ascii="Arial Narrow" w:hAnsi="Arial Narrow"/>
+                <w:sz w:val="20"/>
+                <w:szCs w:val="20"/>
+                <w:lang w:val="ru-RU"/>
+              </w:rPr>
+              <w:t xml:space="preserve"> 1.</w:t>
+            </w:r>
+          </w:p>
+          <w:p>
+            <w:pPr>
+              <w:rPr>
+                <w:rFonts w:ascii="Arial Narrow" w:hAnsi="Arial Narrow"/>
+                <w:sz w:val="20"/>
+                <w:szCs w:val="20"/>
+                <w:lang w:val="ru-RU"/>
+              </w:rPr>
+            </w:pPr>
+            <w:proofErr w:type="spellStart"/>
+            <w:r>
+              <w:rPr>
+                <w:rFonts w:ascii="Arial Narrow" w:hAnsi="Arial Narrow"/>
+                <w:sz w:val="20"/>
+                <w:szCs w:val="20"/>
+                <w:lang w:val="ru-RU"/>
+              </w:rPr>
+              <w:t>Кількість</w:t>
+            </w:r>
+            <w:proofErr w:type="spellEnd"/>
+            <w:r>
+              <w:rPr>
+                <w:rFonts w:ascii="Arial Narrow" w:hAnsi="Arial Narrow"/>
+                <w:sz w:val="20"/>
+                <w:szCs w:val="20"/>
+                <w:lang w:val="ru-RU"/>
+              </w:rPr>
+              <w:t xml:space="preserve"> </w:t>
+            </w:r>
+            <w:proofErr w:type="spellStart"/>
+            <w:r>
+              <w:rPr>
+                <w:rFonts w:ascii="Arial Narrow" w:hAnsi="Arial Narrow"/>
+                <w:sz w:val="20"/>
+                <w:szCs w:val="20"/>
+                <w:lang w:val="ru-RU"/>
+              </w:rPr>
+              <w:t>двійкових</w:t>
+            </w:r>
+            <w:proofErr w:type="spellEnd"/>
+            <w:r>
+              <w:rPr>
+                <w:rFonts w:ascii="Arial Narrow" w:hAnsi="Arial Narrow"/>
+                <w:sz w:val="20"/>
+                <w:szCs w:val="20"/>
+                <w:lang w:val="ru-RU"/>
+              </w:rPr>
+              <w:t xml:space="preserve"> </w:t>
+            </w:r>
+            <w:proofErr w:type="spellStart"/>
+            <w:r>
+              <w:rPr>
+                <w:rFonts w:ascii="Arial Narrow" w:hAnsi="Arial Narrow"/>
+                <w:sz w:val="20"/>
+                <w:szCs w:val="20"/>
+                <w:lang w:val="ru-RU"/>
+              </w:rPr>
+              <w:t>нулів</w:t>
+            </w:r>
+            <w:proofErr w:type="spellEnd"/>
+            <w:r>
+              <w:rPr>
+                <w:rFonts w:ascii="Arial Narrow" w:hAnsi="Arial Narrow"/>
+                <w:sz w:val="20"/>
+                <w:szCs w:val="20"/>
+                <w:lang w:val="ru-RU"/>
+              </w:rPr>
+              <w:t xml:space="preserve"> у </w:t>
+            </w:r>
+            <w:proofErr w:type="spellStart"/>
+            <w:r>
+              <w:rPr>
+                <w:rFonts w:ascii="Arial Narrow" w:hAnsi="Arial Narrow"/>
+                <w:sz w:val="20"/>
+                <w:szCs w:val="20"/>
+                <w:lang w:val="ru-RU"/>
+              </w:rPr>
+              <w:t>числі</w:t>
+            </w:r>
+            <w:proofErr w:type="spellEnd"/>
+            <w:r>
+              <w:rPr>
+                <w:rFonts w:ascii="Arial Narrow" w:hAnsi="Arial Narrow"/>
+                <w:sz w:val="20"/>
+                <w:szCs w:val="20"/>
+                <w:lang w:val="ru-RU"/>
+              </w:rPr>
+              <w:t xml:space="preserve"> N: 0</w:t>
             </w:r>
           </w:p>
         </w:tc>
@@ -1873,7 +3261,15 @@
                 <w:sz w:val="20"/>
                 <w:szCs w:val="20"/>
               </w:rPr>
-              <w:t xml:space="preserve"> 128</w:t>
+              <w:t xml:space="preserve"> </w:t>
+            </w:r>
+            <w:r>
+              <w:rPr>
+                <w:rFonts w:ascii="Arial Narrow" w:hAnsi="Arial Narrow" w:cs="Arial"/>
+                <w:sz w:val="20"/>
+                <w:szCs w:val="20"/>
+              </w:rPr>
+              <w:t>70700</w:t>
             </w:r>
           </w:p>
         </w:tc>
@@ -1891,14 +3287,135 @@
                 <w:lang w:val="ru-RU"/>
               </w:rPr>
             </w:pPr>
-            <w:r>
-              <w:rPr>
-                <w:rFonts w:ascii="Arial Narrow" w:hAnsi="Arial Narrow"/>
-                <w:sz w:val="20"/>
-                <w:szCs w:val="20"/>
-                <w:lang w:val="ru-RU"/>
-              </w:rPr>
-              <w:t>Кількість двійкових одиниць: 1</w:t>
+            <w:proofErr w:type="spellStart"/>
+            <w:r>
+              <w:rPr>
+                <w:rFonts w:ascii="Arial Narrow" w:hAnsi="Arial Narrow"/>
+                <w:sz w:val="20"/>
+                <w:szCs w:val="20"/>
+                <w:lang w:val="ru-RU"/>
+              </w:rPr>
+              <w:t>Біт</w:t>
+            </w:r>
+            <w:proofErr w:type="spellEnd"/>
+            <w:r>
+              <w:rPr>
+                <w:rFonts w:ascii="Arial Narrow" w:hAnsi="Arial Narrow"/>
+                <w:sz w:val="20"/>
+                <w:szCs w:val="20"/>
+                <w:lang w:val="ru-RU"/>
+              </w:rPr>
+              <w:t xml:space="preserve"> D1 числа N </w:t>
+            </w:r>
+            <w:proofErr w:type="spellStart"/>
+            <w:r>
+              <w:rPr>
+                <w:rFonts w:ascii="Arial Narrow" w:hAnsi="Arial Narrow"/>
+                <w:sz w:val="20"/>
+                <w:szCs w:val="20"/>
+                <w:lang w:val="ru-RU"/>
+              </w:rPr>
+              <w:t>рівний</w:t>
+            </w:r>
+            <w:proofErr w:type="spellEnd"/>
+            <w:r>
+              <w:rPr>
+                <w:rFonts w:ascii="Arial Narrow" w:hAnsi="Arial Narrow"/>
+                <w:sz w:val="20"/>
+                <w:szCs w:val="20"/>
+                <w:lang w:val="ru-RU"/>
+              </w:rPr>
+              <w:t xml:space="preserve"> 0.</w:t>
+            </w:r>
+          </w:p>
+          <w:p>
+            <w:pPr>
+              <w:rPr>
+                <w:rFonts w:ascii="Arial Narrow" w:hAnsi="Arial Narrow"/>
+                <w:sz w:val="20"/>
+                <w:szCs w:val="20"/>
+                <w:lang w:val="ru-RU"/>
+              </w:rPr>
+            </w:pPr>
+            <w:proofErr w:type="spellStart"/>
+            <w:r>
+              <w:rPr>
+                <w:rFonts w:ascii="Arial Narrow" w:hAnsi="Arial Narrow"/>
+                <w:sz w:val="20"/>
+                <w:szCs w:val="20"/>
+                <w:lang w:val="ru-RU"/>
+              </w:rPr>
+              <w:t>Кількість</w:t>
+            </w:r>
+            <w:proofErr w:type="spellEnd"/>
+            <w:r>
+              <w:rPr>
+                <w:rFonts w:ascii="Arial Narrow" w:hAnsi="Arial Narrow"/>
+                <w:sz w:val="20"/>
+                <w:szCs w:val="20"/>
+                <w:lang w:val="ru-RU"/>
+              </w:rPr>
+              <w:t xml:space="preserve"> </w:t>
+            </w:r>
+            <w:proofErr w:type="spellStart"/>
+            <w:r>
+              <w:rPr>
+                <w:rFonts w:ascii="Arial Narrow" w:hAnsi="Arial Narrow"/>
+                <w:sz w:val="20"/>
+                <w:szCs w:val="20"/>
+                <w:lang w:val="ru-RU"/>
+              </w:rPr>
+              <w:t>двійкових</w:t>
+            </w:r>
+            <w:proofErr w:type="spellEnd"/>
+            <w:r>
+              <w:rPr>
+                <w:rFonts w:ascii="Arial Narrow" w:hAnsi="Arial Narrow"/>
+                <w:sz w:val="20"/>
+                <w:szCs w:val="20"/>
+                <w:lang w:val="ru-RU"/>
+              </w:rPr>
+              <w:t xml:space="preserve"> </w:t>
+            </w:r>
+            <w:proofErr w:type="spellStart"/>
+            <w:r>
+              <w:rPr>
+                <w:rFonts w:ascii="Arial Narrow" w:hAnsi="Arial Narrow"/>
+                <w:sz w:val="20"/>
+                <w:szCs w:val="20"/>
+                <w:lang w:val="ru-RU"/>
+              </w:rPr>
+              <w:t>одиниць</w:t>
+            </w:r>
+            <w:proofErr w:type="spellEnd"/>
+            <w:r>
+              <w:rPr>
+                <w:rFonts w:ascii="Arial Narrow" w:hAnsi="Arial Narrow"/>
+                <w:sz w:val="20"/>
+                <w:szCs w:val="20"/>
+                <w:lang w:val="ru-RU"/>
+              </w:rPr>
+              <w:t xml:space="preserve"> у </w:t>
+            </w:r>
+            <w:proofErr w:type="spellStart"/>
+            <w:r>
+              <w:rPr>
+                <w:rFonts w:ascii="Arial Narrow" w:hAnsi="Arial Narrow"/>
+                <w:sz w:val="20"/>
+                <w:szCs w:val="20"/>
+                <w:lang w:val="ru-RU"/>
+              </w:rPr>
+              <w:t>числі</w:t>
+            </w:r>
+            <w:proofErr w:type="spellEnd"/>
+            <w:r>
+              <w:rPr>
+                <w:rFonts w:ascii="Arial Narrow" w:hAnsi="Arial Narrow"/>
+                <w:sz w:val="20"/>
+                <w:szCs w:val="20"/>
+                <w:lang w:val="ru-RU"/>
+              </w:rPr>
+              <w:t xml:space="preserve"> N: 5</w:t>
             </w:r>
           </w:p>
         </w:tc>
@@ -2022,14 +3539,135 @@
                 <w:lang w:val="ru-RU"/>
               </w:rPr>
             </w:pPr>
-            <w:r>
-              <w:rPr>
-                <w:rFonts w:ascii="Arial Narrow" w:hAnsi="Arial Narrow"/>
-                <w:sz w:val="20"/>
-                <w:szCs w:val="20"/>
-                <w:lang w:val="ru-RU"/>
-              </w:rPr>
-              <w:t>Кількість двійкових одиниць: 1</w:t>
+            <w:proofErr w:type="spellStart"/>
+            <w:r>
+              <w:rPr>
+                <w:rFonts w:ascii="Arial Narrow" w:hAnsi="Arial Narrow"/>
+                <w:sz w:val="20"/>
+                <w:szCs w:val="20"/>
+                <w:lang w:val="ru-RU"/>
+              </w:rPr>
+              <w:t>Біт</w:t>
+            </w:r>
+            <w:proofErr w:type="spellEnd"/>
+            <w:r>
+              <w:rPr>
+                <w:rFonts w:ascii="Arial Narrow" w:hAnsi="Arial Narrow"/>
+                <w:sz w:val="20"/>
+                <w:szCs w:val="20"/>
+                <w:lang w:val="ru-RU"/>
+              </w:rPr>
+              <w:t xml:space="preserve"> D1 числа N </w:t>
+            </w:r>
+            <w:proofErr w:type="spellStart"/>
+            <w:r>
+              <w:rPr>
+                <w:rFonts w:ascii="Arial Narrow" w:hAnsi="Arial Narrow"/>
+                <w:sz w:val="20"/>
+                <w:szCs w:val="20"/>
+                <w:lang w:val="ru-RU"/>
+              </w:rPr>
+              <w:t>рівний</w:t>
+            </w:r>
+            <w:proofErr w:type="spellEnd"/>
+            <w:r>
+              <w:rPr>
+                <w:rFonts w:ascii="Arial Narrow" w:hAnsi="Arial Narrow"/>
+                <w:sz w:val="20"/>
+                <w:szCs w:val="20"/>
+                <w:lang w:val="ru-RU"/>
+              </w:rPr>
+              <w:t xml:space="preserve"> 0.</w:t>
+            </w:r>
+          </w:p>
+          <w:p>
+            <w:pPr>
+              <w:rPr>
+                <w:rFonts w:ascii="Arial Narrow" w:hAnsi="Arial Narrow"/>
+                <w:sz w:val="20"/>
+                <w:szCs w:val="20"/>
+                <w:lang w:val="ru-RU"/>
+              </w:rPr>
+            </w:pPr>
+            <w:proofErr w:type="spellStart"/>
+            <w:r>
+              <w:rPr>
+                <w:rFonts w:ascii="Arial Narrow" w:hAnsi="Arial Narrow"/>
+                <w:sz w:val="20"/>
+                <w:szCs w:val="20"/>
+                <w:lang w:val="ru-RU"/>
+              </w:rPr>
+              <w:t>Кількість</w:t>
+            </w:r>
+            <w:proofErr w:type="spellEnd"/>
+            <w:r>
+              <w:rPr>
+                <w:rFonts w:ascii="Arial Narrow" w:hAnsi="Arial Narrow"/>
+                <w:sz w:val="20"/>
+                <w:szCs w:val="20"/>
+                <w:lang w:val="ru-RU"/>
+              </w:rPr>
+              <w:t xml:space="preserve"> </w:t>
+            </w:r>
+            <w:proofErr w:type="spellStart"/>
+            <w:r>
+              <w:rPr>
+                <w:rFonts w:ascii="Arial Narrow" w:hAnsi="Arial Narrow"/>
+                <w:sz w:val="20"/>
+                <w:szCs w:val="20"/>
+                <w:lang w:val="ru-RU"/>
+              </w:rPr>
+              <w:t>двійкових</w:t>
+            </w:r>
+            <w:proofErr w:type="spellEnd"/>
+            <w:r>
+              <w:rPr>
+                <w:rFonts w:ascii="Arial Narrow" w:hAnsi="Arial Narrow"/>
+                <w:sz w:val="20"/>
+                <w:szCs w:val="20"/>
+                <w:lang w:val="ru-RU"/>
+              </w:rPr>
+              <w:t xml:space="preserve"> </w:t>
+            </w:r>
+            <w:proofErr w:type="spellStart"/>
+            <w:r>
+              <w:rPr>
+                <w:rFonts w:ascii="Arial Narrow" w:hAnsi="Arial Narrow"/>
+                <w:sz w:val="20"/>
+                <w:szCs w:val="20"/>
+                <w:lang w:val="ru-RU"/>
+              </w:rPr>
+              <w:t>одиниць</w:t>
+            </w:r>
+            <w:proofErr w:type="spellEnd"/>
+            <w:r>
+              <w:rPr>
+                <w:rFonts w:ascii="Arial Narrow" w:hAnsi="Arial Narrow"/>
+                <w:sz w:val="20"/>
+                <w:szCs w:val="20"/>
+                <w:lang w:val="ru-RU"/>
+              </w:rPr>
+              <w:t xml:space="preserve"> у </w:t>
+            </w:r>
+            <w:proofErr w:type="spellStart"/>
+            <w:r>
+              <w:rPr>
+                <w:rFonts w:ascii="Arial Narrow" w:hAnsi="Arial Narrow"/>
+                <w:sz w:val="20"/>
+                <w:szCs w:val="20"/>
+                <w:lang w:val="ru-RU"/>
+              </w:rPr>
+              <w:t>числі</w:t>
+            </w:r>
+            <w:proofErr w:type="spellEnd"/>
+            <w:r>
+              <w:rPr>
+                <w:rFonts w:ascii="Arial Narrow" w:hAnsi="Arial Narrow"/>
+                <w:sz w:val="20"/>
+                <w:szCs w:val="20"/>
+                <w:lang w:val="ru-RU"/>
+              </w:rPr>
+              <w:t xml:space="preserve"> N: 1</w:t>
             </w:r>
           </w:p>
         </w:tc>
@@ -2473,7 +4111,7 @@
   <w:style w:type="paragraph" w:default="1" w:styleId="a">
     <w:name w:val="Normal"/>
     <w:qFormat/>
-    <w:rsid w:val="009A4C12"/>
+    <w:rsid w:val="005E0074"/>
     <w:pPr>
       <w:spacing w:after="0" w:line="240" w:lineRule="auto"/>
     </w:pPr>

</xml_diff>